<commit_message>
updates to documentation about Dijkstra's algorithm
</commit_message>
<xml_diff>
--- a/Documentation/User Manual.docx
+++ b/Documentation/User Manual.docx
@@ -648,6 +648,99 @@
           <w:szCs w:val="22"/>
         </w:rPr>
         <w:t>.</w:t>
+      </w:r>
+    </w:p>
+    <w:p>
+      <w:pPr>
+        <w:pStyle w:val="Heading1"/>
+      </w:pPr>
+      <w:r>
+        <w:t>Path Finding Algorithm</w:t>
+      </w:r>
+      <w:r>
+        <w:t xml:space="preserve"> - </w:t>
+      </w:r>
+      <w:proofErr w:type="spellStart"/>
+      <w:r>
+        <w:t>Dijkstra's</w:t>
+      </w:r>
+      <w:proofErr w:type="spellEnd"/>
+    </w:p>
+    <w:p>
+      <w:pPr>
+        <w:rPr>
+          <w:i w:val="0"/>
+          <w:sz w:val="22"/>
+          <w:szCs w:val="22"/>
+        </w:rPr>
+      </w:pPr>
+      <w:r>
+        <w:rPr>
+          <w:i w:val="0"/>
+          <w:sz w:val="22"/>
+          <w:szCs w:val="22"/>
+        </w:rPr>
+        <w:t xml:space="preserve">The path finding algorithm implemented by the program is based off </w:t>
+      </w:r>
+      <w:proofErr w:type="spellStart"/>
+      <w:r>
+        <w:rPr>
+          <w:i w:val="0"/>
+          <w:sz w:val="22"/>
+          <w:szCs w:val="22"/>
+        </w:rPr>
+        <w:t>Dijkstra's</w:t>
+      </w:r>
+      <w:proofErr w:type="spellEnd"/>
+      <w:r>
+        <w:rPr>
+          <w:i w:val="0"/>
+          <w:sz w:val="22"/>
+          <w:szCs w:val="22"/>
+        </w:rPr>
+        <w:t xml:space="preserve"> Algorithm. </w:t>
+      </w:r>
+      <w:proofErr w:type="spellStart"/>
+      <w:r>
+        <w:rPr>
+          <w:i w:val="0"/>
+          <w:sz w:val="22"/>
+          <w:szCs w:val="22"/>
+        </w:rPr>
+        <w:t>Dijkstra's</w:t>
+      </w:r>
+      <w:proofErr w:type="spellEnd"/>
+      <w:r>
+        <w:rPr>
+          <w:i w:val="0"/>
+          <w:sz w:val="22"/>
+          <w:szCs w:val="22"/>
+        </w:rPr>
+        <w:t xml:space="preserve"> algorithm is an algorithm to find the shortest path between nodes on a graph</w:t>
+      </w:r>
+      <w:r>
+        <w:rPr>
+          <w:i w:val="0"/>
+          <w:sz w:val="22"/>
+          <w:szCs w:val="22"/>
+        </w:rPr>
+        <w:t>. It is based on specifying a source node and finding the shortest path to all other nodes within the graph producing a shortest path tree.</w:t>
+      </w:r>
+      <w:r>
+        <w:rPr>
+          <w:i w:val="0"/>
+          <w:sz w:val="22"/>
+          <w:szCs w:val="22"/>
+        </w:rPr>
+        <w:t xml:space="preserve"> Our program uses this algorithms and specifies the weight between nodes based on the power price rates.</w:t>
+      </w:r>
+      <w:r>
+        <w:rPr>
+          <w:i w:val="0"/>
+          <w:sz w:val="22"/>
+          <w:szCs w:val="22"/>
+        </w:rPr>
+        <w:t xml:space="preserve"> By doing this, our program ensure that GPS maximizes profits of power distribution by minimizing the cost to transfer power across the grid.</w:t>
       </w:r>
     </w:p>
     <w:sectPr>
@@ -2595,7 +2688,7 @@
 </file>
 
 <file path=customXml/itemProps1.xml><?xml version="1.0" encoding="utf-8"?>
-<ds:datastoreItem xmlns:ds="http://schemas.openxmlformats.org/officeDocument/2006/customXml" ds:itemID="{A0A6DE4C-E143-4117-A696-D3C6180437E3}">
+<ds:datastoreItem xmlns:ds="http://schemas.openxmlformats.org/officeDocument/2006/customXml" ds:itemID="{A63B5502-A3E0-4A65-9799-703E6FCB0175}">
   <ds:schemaRefs>
     <ds:schemaRef ds:uri="http://schemas.openxmlformats.org/officeDocument/2006/bibliography"/>
   </ds:schemaRefs>

</xml_diff>

<commit_message>
Fixed typos, added toStrings
</commit_message>
<xml_diff>
--- a/Documentation/User Manual.docx
+++ b/Documentation/User Manual.docx
@@ -1,6 +1,6 @@
 
 <file path=word/document.xml><?xml version="1.0" encoding="utf-8"?>
-<w:document xmlns:ve="http://schemas.openxmlformats.org/markup-compatibility/2006" xmlns:o="urn:schemas-microsoft-com:office:office" xmlns:r="http://schemas.openxmlformats.org/officeDocument/2006/relationships" xmlns:m="http://schemas.openxmlformats.org/officeDocument/2006/math" xmlns:v="urn:schemas-microsoft-com:vml" xmlns:wp="http://schemas.openxmlformats.org/drawingml/2006/wordprocessingDrawing" xmlns:w10="urn:schemas-microsoft-com:office:word" xmlns:w="http://schemas.openxmlformats.org/wordprocessingml/2006/main" xmlns:wne="http://schemas.microsoft.com/office/word/2006/wordml">
+<w:document xmlns:wpc="http://schemas.microsoft.com/office/word/2010/wordprocessingCanvas" xmlns:mc="http://schemas.openxmlformats.org/markup-compatibility/2006" xmlns:o="urn:schemas-microsoft-com:office:office" xmlns:r="http://schemas.openxmlformats.org/officeDocument/2006/relationships" xmlns:m="http://schemas.openxmlformats.org/officeDocument/2006/math" xmlns:v="urn:schemas-microsoft-com:vml" xmlns:wp14="http://schemas.microsoft.com/office/word/2010/wordprocessingDrawing" xmlns:wp="http://schemas.openxmlformats.org/drawingml/2006/wordprocessingDrawing" xmlns:w10="urn:schemas-microsoft-com:office:word" xmlns:w="http://schemas.openxmlformats.org/wordprocessingml/2006/main" xmlns:w14="http://schemas.microsoft.com/office/word/2010/wordml" xmlns:w15="http://schemas.microsoft.com/office/word/2012/wordml" xmlns:wpg="http://schemas.microsoft.com/office/word/2010/wordprocessingGroup" xmlns:wpi="http://schemas.microsoft.com/office/word/2010/wordprocessingInk" xmlns:wne="http://schemas.microsoft.com/office/word/2006/wordml" xmlns:wps="http://schemas.microsoft.com/office/word/2010/wordprocessingShape" mc:Ignorable="w14 w15 wp14">
   <w:body>
     <w:p>
       <w:pPr>
@@ -194,6 +194,8 @@
           <w:b w:val="0"/>
           <w:bCs w:val="0"/>
           <w:color w:val="auto"/>
+          <w:sz w:val="20"/>
+          <w:szCs w:val="20"/>
         </w:rPr>
         <w:id w:val="694883813"/>
         <w:docPartObj>
@@ -204,8 +206,6 @@
       <w:sdtEndPr>
         <w:rPr>
           <w:rFonts w:eastAsiaTheme="minorEastAsia"/>
-          <w:sz w:val="20"/>
-          <w:szCs w:val="20"/>
         </w:rPr>
       </w:sdtEndPr>
       <w:sdtContent>
@@ -260,7 +260,14 @@
                 <w:rStyle w:val="Hyperlink"/>
                 <w:noProof/>
               </w:rPr>
-              <w:t>GPS Power Monitoring and Control System</w:t>
+              <w:t>GPC</w:t>
+            </w:r>
+            <w:r>
+              <w:rPr>
+                <w:rStyle w:val="Hyperlink"/>
+                <w:noProof/>
+              </w:rPr>
+              <w:t xml:space="preserve"> Power Monitoring and Control System</w:t>
             </w:r>
             <w:r>
               <w:rPr>
@@ -422,7 +429,14 @@
           <w:szCs w:val="24"/>
         </w:rPr>
         <w:lastRenderedPageBreak/>
-        <w:t>GPS Power Monitoring and Control System</w:t>
+        <w:t>GPC</w:t>
+      </w:r>
+      <w:r>
+        <w:rPr>
+          <w:sz w:val="24"/>
+          <w:szCs w:val="24"/>
+        </w:rPr>
+        <w:t xml:space="preserve"> Power Monitoring and Control System</w:t>
       </w:r>
       <w:bookmarkEnd w:id="16"/>
     </w:p>
@@ -440,7 +454,15 @@
           <w:sz w:val="22"/>
           <w:szCs w:val="22"/>
         </w:rPr>
-        <w:t>The GPS Power Monitoring an</w:t>
+        <w:t>The GPC</w:t>
+      </w:r>
+      <w:r>
+        <w:rPr>
+          <w:i w:val="0"/>
+          <w:sz w:val="22"/>
+          <w:szCs w:val="22"/>
+        </w:rPr>
+        <w:t xml:space="preserve"> Power Monitoring an</w:t>
       </w:r>
       <w:r>
         <w:rPr>
@@ -456,7 +478,23 @@
           <w:sz w:val="22"/>
           <w:szCs w:val="22"/>
         </w:rPr>
-        <w:t xml:space="preserve">ystem is a program designed to autonomously route and monitor power distribution for all of GPS's power grid. The system was built to handle power outages within the grid by dynamically </w:t>
+        <w:t>ystem is a program designed to autonomously route and monitor p</w:t>
+      </w:r>
+      <w:r>
+        <w:rPr>
+          <w:i w:val="0"/>
+          <w:sz w:val="22"/>
+          <w:szCs w:val="22"/>
+        </w:rPr>
+        <w:t>ower distribution for all of GPC</w:t>
+      </w:r>
+      <w:r>
+        <w:rPr>
+          <w:i w:val="0"/>
+          <w:sz w:val="22"/>
+          <w:szCs w:val="22"/>
+        </w:rPr>
+        <w:t xml:space="preserve">'s power grid. The system was built to handle power outages within the grid by dynamically </w:t>
       </w:r>
       <w:r>
         <w:rPr>
@@ -472,15 +510,47 @@
           <w:sz w:val="22"/>
           <w:szCs w:val="22"/>
         </w:rPr>
-        <w:t xml:space="preserve">shortest path from all houses to available power sources. </w:t>
-      </w:r>
-      <w:r>
-        <w:rPr>
-          <w:i w:val="0"/>
-          <w:sz w:val="22"/>
-          <w:szCs w:val="22"/>
-        </w:rPr>
-        <w:t>It is also focused on maximizing profits by taking into account power consumption and transmission costs when calculating power distribution paths.</w:t>
+        <w:t>shortest path from all houses to available power sources</w:t>
+      </w:r>
+      <w:r>
+        <w:rPr>
+          <w:i w:val="0"/>
+          <w:sz w:val="22"/>
+          <w:szCs w:val="22"/>
+        </w:rPr>
+        <w:t>, and the associated costs</w:t>
+      </w:r>
+      <w:r>
+        <w:rPr>
+          <w:i w:val="0"/>
+          <w:sz w:val="22"/>
+          <w:szCs w:val="22"/>
+        </w:rPr>
+        <w:t xml:space="preserve">. </w:t>
+      </w:r>
+      <w:r>
+        <w:rPr>
+          <w:i w:val="0"/>
+          <w:sz w:val="22"/>
+          <w:szCs w:val="22"/>
+        </w:rPr>
+        <w:t xml:space="preserve">It is also focused on </w:t>
+      </w:r>
+      <w:r>
+        <w:rPr>
+          <w:i w:val="0"/>
+          <w:sz w:val="22"/>
+          <w:szCs w:val="22"/>
+        </w:rPr>
+        <w:t>minimizing costs</w:t>
+      </w:r>
+      <w:r>
+        <w:rPr>
+          <w:i w:val="0"/>
+          <w:sz w:val="22"/>
+          <w:szCs w:val="22"/>
+        </w:rPr>
+        <w:t xml:space="preserve"> by taking into account power consumption and transmission costs when calculating power distribution paths.</w:t>
       </w:r>
       <w:r>
         <w:rPr>
@@ -513,7 +583,23 @@
           <w:sz w:val="24"/>
           <w:szCs w:val="24"/>
         </w:rPr>
-        <w:t>Running The Program</w:t>
+        <w:t xml:space="preserve">Running </w:t>
+      </w:r>
+      <w:proofErr w:type="gramStart"/>
+      <w:r>
+        <w:rPr>
+          <w:sz w:val="24"/>
+          <w:szCs w:val="24"/>
+        </w:rPr>
+        <w:t>The</w:t>
+      </w:r>
+      <w:proofErr w:type="gramEnd"/>
+      <w:r>
+        <w:rPr>
+          <w:sz w:val="24"/>
+          <w:szCs w:val="24"/>
+        </w:rPr>
+        <w:t xml:space="preserve"> Program</w:t>
       </w:r>
       <w:bookmarkEnd w:id="17"/>
     </w:p>
@@ -660,11 +746,9 @@
       <w:r>
         <w:t xml:space="preserve"> - </w:t>
       </w:r>
-      <w:proofErr w:type="spellStart"/>
       <w:r>
         <w:t>Dijkstra's</w:t>
       </w:r>
-      <w:proofErr w:type="spellEnd"/>
     </w:p>
     <w:p>
       <w:pPr>
@@ -680,43 +764,7 @@
           <w:sz w:val="22"/>
           <w:szCs w:val="22"/>
         </w:rPr>
-        <w:t xml:space="preserve">The path finding algorithm implemented by the program is based off </w:t>
-      </w:r>
-      <w:proofErr w:type="spellStart"/>
-      <w:r>
-        <w:rPr>
-          <w:i w:val="0"/>
-          <w:sz w:val="22"/>
-          <w:szCs w:val="22"/>
-        </w:rPr>
-        <w:t>Dijkstra's</w:t>
-      </w:r>
-      <w:proofErr w:type="spellEnd"/>
-      <w:r>
-        <w:rPr>
-          <w:i w:val="0"/>
-          <w:sz w:val="22"/>
-          <w:szCs w:val="22"/>
-        </w:rPr>
-        <w:t xml:space="preserve"> Algorithm. </w:t>
-      </w:r>
-      <w:proofErr w:type="spellStart"/>
-      <w:r>
-        <w:rPr>
-          <w:i w:val="0"/>
-          <w:sz w:val="22"/>
-          <w:szCs w:val="22"/>
-        </w:rPr>
-        <w:t>Dijkstra's</w:t>
-      </w:r>
-      <w:proofErr w:type="spellEnd"/>
-      <w:r>
-        <w:rPr>
-          <w:i w:val="0"/>
-          <w:sz w:val="22"/>
-          <w:szCs w:val="22"/>
-        </w:rPr>
-        <w:t xml:space="preserve"> algorithm is an algorithm to find the shortest path between nodes on a graph</w:t>
+        <w:t>The path finding algorithm implemented by the program is based off Dijkstra's Algorithm. Dijkstra's algorithm is an algorithm to find the shortest path between nodes on a graph</w:t>
       </w:r>
       <w:r>
         <w:rPr>
@@ -732,16 +780,50 @@
           <w:sz w:val="22"/>
           <w:szCs w:val="22"/>
         </w:rPr>
-        <w:t xml:space="preserve"> Our program uses this algorithms and specifies the weight between nodes based on the power price rates.</w:t>
-      </w:r>
-      <w:r>
-        <w:rPr>
-          <w:i w:val="0"/>
-          <w:sz w:val="22"/>
-          <w:szCs w:val="22"/>
-        </w:rPr>
-        <w:t xml:space="preserve"> By doing this, our program ensure that GPS maximizes profits of power distribution by minimizing the cost to transfer power across the grid.</w:t>
-      </w:r>
+        <w:t xml:space="preserve"> Our program uses this algorithms and specifies the weight between nodes based on the power price rates</w:t>
+      </w:r>
+      <w:r>
+        <w:rPr>
+          <w:i w:val="0"/>
+          <w:sz w:val="22"/>
+          <w:szCs w:val="22"/>
+        </w:rPr>
+        <w:t xml:space="preserve"> and link distance</w:t>
+      </w:r>
+      <w:r>
+        <w:rPr>
+          <w:i w:val="0"/>
+          <w:sz w:val="22"/>
+          <w:szCs w:val="22"/>
+        </w:rPr>
+        <w:t>.</w:t>
+      </w:r>
+      <w:r>
+        <w:rPr>
+          <w:i w:val="0"/>
+          <w:sz w:val="22"/>
+          <w:szCs w:val="22"/>
+        </w:rPr>
+        <w:t xml:space="preserve"> By doing t</w:t>
+      </w:r>
+      <w:r>
+        <w:rPr>
+          <w:i w:val="0"/>
+          <w:sz w:val="22"/>
+          <w:szCs w:val="22"/>
+        </w:rPr>
+        <w:t>his, our program ensure that GPC</w:t>
+      </w:r>
+      <w:r>
+        <w:rPr>
+          <w:i w:val="0"/>
+          <w:sz w:val="22"/>
+          <w:szCs w:val="22"/>
+        </w:rPr>
+        <w:t xml:space="preserve"> maximizes profits of power distribution by minimizing the cost to transfer power across the grid.</w:t>
+      </w:r>
+      <w:bookmarkStart w:id="18" w:name="_GoBack"/>
+      <w:bookmarkEnd w:id="18"/>
     </w:p>
     <w:sectPr>
       <w:headerReference w:type="default" r:id="rId10"/>
@@ -760,7 +842,7 @@
 </file>
 
 <file path=word/endnotes.xml><?xml version="1.0" encoding="utf-8"?>
-<w:endnotes xmlns:ve="http://schemas.openxmlformats.org/markup-compatibility/2006" xmlns:o="urn:schemas-microsoft-com:office:office" xmlns:r="http://schemas.openxmlformats.org/officeDocument/2006/relationships" xmlns:m="http://schemas.openxmlformats.org/officeDocument/2006/math" xmlns:v="urn:schemas-microsoft-com:vml" xmlns:wp="http://schemas.openxmlformats.org/drawingml/2006/wordprocessingDrawing" xmlns:w10="urn:schemas-microsoft-com:office:word" xmlns:w="http://schemas.openxmlformats.org/wordprocessingml/2006/main" xmlns:wne="http://schemas.microsoft.com/office/word/2006/wordml">
+<w:endnotes xmlns:wpc="http://schemas.microsoft.com/office/word/2010/wordprocessingCanvas" xmlns:mc="http://schemas.openxmlformats.org/markup-compatibility/2006" xmlns:o="urn:schemas-microsoft-com:office:office" xmlns:r="http://schemas.openxmlformats.org/officeDocument/2006/relationships" xmlns:m="http://schemas.openxmlformats.org/officeDocument/2006/math" xmlns:v="urn:schemas-microsoft-com:vml" xmlns:wp14="http://schemas.microsoft.com/office/word/2010/wordprocessingDrawing" xmlns:wp="http://schemas.openxmlformats.org/drawingml/2006/wordprocessingDrawing" xmlns:w10="urn:schemas-microsoft-com:office:word" xmlns:w="http://schemas.openxmlformats.org/wordprocessingml/2006/main" xmlns:w14="http://schemas.microsoft.com/office/word/2010/wordml" xmlns:w15="http://schemas.microsoft.com/office/word/2012/wordml" xmlns:wpg="http://schemas.microsoft.com/office/word/2010/wordprocessingGroup" xmlns:wpi="http://schemas.microsoft.com/office/word/2010/wordprocessingInk" xmlns:wne="http://schemas.microsoft.com/office/word/2006/wordml" xmlns:wps="http://schemas.microsoft.com/office/word/2010/wordprocessingShape" mc:Ignorable="w14 w15 wp14">
   <w:endnote w:type="separator" w:id="-1">
     <w:p>
       <w:pPr>
@@ -785,7 +867,7 @@
 </file>
 
 <file path=word/footer1.xml><?xml version="1.0" encoding="utf-8"?>
-<w:ftr xmlns:ve="http://schemas.openxmlformats.org/markup-compatibility/2006" xmlns:o="urn:schemas-microsoft-com:office:office" xmlns:r="http://schemas.openxmlformats.org/officeDocument/2006/relationships" xmlns:m="http://schemas.openxmlformats.org/officeDocument/2006/math" xmlns:v="urn:schemas-microsoft-com:vml" xmlns:wp="http://schemas.openxmlformats.org/drawingml/2006/wordprocessingDrawing" xmlns:w10="urn:schemas-microsoft-com:office:word" xmlns:w="http://schemas.openxmlformats.org/wordprocessingml/2006/main" xmlns:wne="http://schemas.microsoft.com/office/word/2006/wordml">
+<w:ftr xmlns:wpc="http://schemas.microsoft.com/office/word/2010/wordprocessingCanvas" xmlns:mc="http://schemas.openxmlformats.org/markup-compatibility/2006" xmlns:o="urn:schemas-microsoft-com:office:office" xmlns:r="http://schemas.openxmlformats.org/officeDocument/2006/relationships" xmlns:m="http://schemas.openxmlformats.org/officeDocument/2006/math" xmlns:v="urn:schemas-microsoft-com:vml" xmlns:wp14="http://schemas.microsoft.com/office/word/2010/wordprocessingDrawing" xmlns:wp="http://schemas.openxmlformats.org/drawingml/2006/wordprocessingDrawing" xmlns:w10="urn:schemas-microsoft-com:office:word" xmlns:w="http://schemas.openxmlformats.org/wordprocessingml/2006/main" xmlns:w14="http://schemas.microsoft.com/office/word/2010/wordml" xmlns:w15="http://schemas.microsoft.com/office/word/2012/wordml" xmlns:wpg="http://schemas.microsoft.com/office/word/2010/wordprocessingGroup" xmlns:wpi="http://schemas.microsoft.com/office/word/2010/wordprocessingInk" xmlns:wne="http://schemas.microsoft.com/office/word/2006/wordml" xmlns:wps="http://schemas.microsoft.com/office/word/2010/wordprocessingShape" mc:Ignorable="w14 w15 wp14">
   <w:p>
     <w:pPr>
       <w:pStyle w:val="Footer"/>
@@ -804,7 +886,7 @@
 </file>
 
 <file path=word/footer2.xml><?xml version="1.0" encoding="utf-8"?>
-<w:ftr xmlns:ve="http://schemas.openxmlformats.org/markup-compatibility/2006" xmlns:o="urn:schemas-microsoft-com:office:office" xmlns:r="http://schemas.openxmlformats.org/officeDocument/2006/relationships" xmlns:m="http://schemas.openxmlformats.org/officeDocument/2006/math" xmlns:v="urn:schemas-microsoft-com:vml" xmlns:wp="http://schemas.openxmlformats.org/drawingml/2006/wordprocessingDrawing" xmlns:w10="urn:schemas-microsoft-com:office:word" xmlns:w="http://schemas.openxmlformats.org/wordprocessingml/2006/main" xmlns:wne="http://schemas.microsoft.com/office/word/2006/wordml">
+<w:ftr xmlns:wpc="http://schemas.microsoft.com/office/word/2010/wordprocessingCanvas" xmlns:mc="http://schemas.openxmlformats.org/markup-compatibility/2006" xmlns:o="urn:schemas-microsoft-com:office:office" xmlns:r="http://schemas.openxmlformats.org/officeDocument/2006/relationships" xmlns:m="http://schemas.openxmlformats.org/officeDocument/2006/math" xmlns:v="urn:schemas-microsoft-com:vml" xmlns:wp14="http://schemas.microsoft.com/office/word/2010/wordprocessingDrawing" xmlns:wp="http://schemas.openxmlformats.org/drawingml/2006/wordprocessingDrawing" xmlns:w10="urn:schemas-microsoft-com:office:word" xmlns:w="http://schemas.openxmlformats.org/wordprocessingml/2006/main" xmlns:w14="http://schemas.microsoft.com/office/word/2010/wordml" xmlns:w15="http://schemas.microsoft.com/office/word/2012/wordml" xmlns:wpg="http://schemas.microsoft.com/office/word/2010/wordprocessingGroup" xmlns:wpi="http://schemas.microsoft.com/office/word/2010/wordprocessingInk" xmlns:wne="http://schemas.microsoft.com/office/word/2006/wordml" xmlns:wps="http://schemas.microsoft.com/office/word/2010/wordprocessingShape" mc:Ignorable="w14 w15 wp14">
   <w:p>
     <w:pPr>
       <w:pStyle w:val="Footer"/>
@@ -820,7 +902,7 @@
 </file>
 
 <file path=word/footnotes.xml><?xml version="1.0" encoding="utf-8"?>
-<w:footnotes xmlns:ve="http://schemas.openxmlformats.org/markup-compatibility/2006" xmlns:o="urn:schemas-microsoft-com:office:office" xmlns:r="http://schemas.openxmlformats.org/officeDocument/2006/relationships" xmlns:m="http://schemas.openxmlformats.org/officeDocument/2006/math" xmlns:v="urn:schemas-microsoft-com:vml" xmlns:wp="http://schemas.openxmlformats.org/drawingml/2006/wordprocessingDrawing" xmlns:w10="urn:schemas-microsoft-com:office:word" xmlns:w="http://schemas.openxmlformats.org/wordprocessingml/2006/main" xmlns:wne="http://schemas.microsoft.com/office/word/2006/wordml">
+<w:footnotes xmlns:wpc="http://schemas.microsoft.com/office/word/2010/wordprocessingCanvas" xmlns:mc="http://schemas.openxmlformats.org/markup-compatibility/2006" xmlns:o="urn:schemas-microsoft-com:office:office" xmlns:r="http://schemas.openxmlformats.org/officeDocument/2006/relationships" xmlns:m="http://schemas.openxmlformats.org/officeDocument/2006/math" xmlns:v="urn:schemas-microsoft-com:vml" xmlns:wp14="http://schemas.microsoft.com/office/word/2010/wordprocessingDrawing" xmlns:wp="http://schemas.openxmlformats.org/drawingml/2006/wordprocessingDrawing" xmlns:w10="urn:schemas-microsoft-com:office:word" xmlns:w="http://schemas.openxmlformats.org/wordprocessingml/2006/main" xmlns:w14="http://schemas.microsoft.com/office/word/2010/wordml" xmlns:w15="http://schemas.microsoft.com/office/word/2012/wordml" xmlns:wpg="http://schemas.microsoft.com/office/word/2010/wordprocessingGroup" xmlns:wpi="http://schemas.microsoft.com/office/word/2010/wordprocessingInk" xmlns:wne="http://schemas.microsoft.com/office/word/2006/wordml" xmlns:wps="http://schemas.microsoft.com/office/word/2010/wordprocessingShape" mc:Ignorable="w14 w15 wp14">
   <w:footnote w:type="separator" w:id="-1">
     <w:p>
       <w:pPr>
@@ -845,7 +927,7 @@
 </file>
 
 <file path=word/header1.xml><?xml version="1.0" encoding="utf-8"?>
-<w:hdr xmlns:ve="http://schemas.openxmlformats.org/markup-compatibility/2006" xmlns:o="urn:schemas-microsoft-com:office:office" xmlns:r="http://schemas.openxmlformats.org/officeDocument/2006/relationships" xmlns:m="http://schemas.openxmlformats.org/officeDocument/2006/math" xmlns:v="urn:schemas-microsoft-com:vml" xmlns:wp="http://schemas.openxmlformats.org/drawingml/2006/wordprocessingDrawing" xmlns:w10="urn:schemas-microsoft-com:office:word" xmlns:w="http://schemas.openxmlformats.org/wordprocessingml/2006/main" xmlns:wne="http://schemas.microsoft.com/office/word/2006/wordml">
+<w:hdr xmlns:wpc="http://schemas.microsoft.com/office/word/2010/wordprocessingCanvas" xmlns:mc="http://schemas.openxmlformats.org/markup-compatibility/2006" xmlns:o="urn:schemas-microsoft-com:office:office" xmlns:r="http://schemas.openxmlformats.org/officeDocument/2006/relationships" xmlns:m="http://schemas.openxmlformats.org/officeDocument/2006/math" xmlns:v="urn:schemas-microsoft-com:vml" xmlns:wp14="http://schemas.microsoft.com/office/word/2010/wordprocessingDrawing" xmlns:wp="http://schemas.openxmlformats.org/drawingml/2006/wordprocessingDrawing" xmlns:w10="urn:schemas-microsoft-com:office:word" xmlns:w="http://schemas.openxmlformats.org/wordprocessingml/2006/main" xmlns:w14="http://schemas.microsoft.com/office/word/2010/wordml" xmlns:w15="http://schemas.microsoft.com/office/word/2012/wordml" xmlns:wpg="http://schemas.microsoft.com/office/word/2010/wordprocessingGroup" xmlns:wpi="http://schemas.microsoft.com/office/word/2010/wordprocessingInk" xmlns:wne="http://schemas.microsoft.com/office/word/2006/wordml" xmlns:wps="http://schemas.microsoft.com/office/word/2010/wordprocessingShape" mc:Ignorable="w14 w15 wp14">
   <w:p>
     <w:pPr>
       <w:pStyle w:val="Header"/>
@@ -855,7 +937,7 @@
 </file>
 
 <file path=word/header2.xml><?xml version="1.0" encoding="utf-8"?>
-<w:hdr xmlns:ve="http://schemas.openxmlformats.org/markup-compatibility/2006" xmlns:o="urn:schemas-microsoft-com:office:office" xmlns:r="http://schemas.openxmlformats.org/officeDocument/2006/relationships" xmlns:m="http://schemas.openxmlformats.org/officeDocument/2006/math" xmlns:v="urn:schemas-microsoft-com:vml" xmlns:wp="http://schemas.openxmlformats.org/drawingml/2006/wordprocessingDrawing" xmlns:w10="urn:schemas-microsoft-com:office:word" xmlns:w="http://schemas.openxmlformats.org/wordprocessingml/2006/main" xmlns:wne="http://schemas.microsoft.com/office/word/2006/wordml">
+<w:hdr xmlns:wpc="http://schemas.microsoft.com/office/word/2010/wordprocessingCanvas" xmlns:mc="http://schemas.openxmlformats.org/markup-compatibility/2006" xmlns:o="urn:schemas-microsoft-com:office:office" xmlns:r="http://schemas.openxmlformats.org/officeDocument/2006/relationships" xmlns:m="http://schemas.openxmlformats.org/officeDocument/2006/math" xmlns:v="urn:schemas-microsoft-com:vml" xmlns:wp14="http://schemas.microsoft.com/office/word/2010/wordprocessingDrawing" xmlns:wp="http://schemas.openxmlformats.org/drawingml/2006/wordprocessingDrawing" xmlns:w10="urn:schemas-microsoft-com:office:word" xmlns:w="http://schemas.openxmlformats.org/wordprocessingml/2006/main" xmlns:w14="http://schemas.microsoft.com/office/word/2010/wordml" xmlns:w15="http://schemas.microsoft.com/office/word/2012/wordml" xmlns:wpg="http://schemas.microsoft.com/office/word/2010/wordprocessingGroup" xmlns:wpi="http://schemas.microsoft.com/office/word/2010/wordprocessingInk" xmlns:wne="http://schemas.microsoft.com/office/word/2006/wordml" xmlns:wps="http://schemas.microsoft.com/office/word/2010/wordprocessingShape" mc:Ignorable="w14 w15 wp14">
   <w:p>
     <w:pPr>
       <w:pStyle w:val="Header"/>
@@ -865,8 +947,8 @@
 </file>
 
 <file path=word/numbering.xml><?xml version="1.0" encoding="utf-8"?>
-<w:numbering xmlns:ve="http://schemas.openxmlformats.org/markup-compatibility/2006" xmlns:o="urn:schemas-microsoft-com:office:office" xmlns:r="http://schemas.openxmlformats.org/officeDocument/2006/relationships" xmlns:m="http://schemas.openxmlformats.org/officeDocument/2006/math" xmlns:v="urn:schemas-microsoft-com:vml" xmlns:wp="http://schemas.openxmlformats.org/drawingml/2006/wordprocessingDrawing" xmlns:w10="urn:schemas-microsoft-com:office:word" xmlns:w="http://schemas.openxmlformats.org/wordprocessingml/2006/main" xmlns:wne="http://schemas.microsoft.com/office/word/2006/wordml">
-  <w:abstractNum w:abstractNumId="0">
+<w:numbering xmlns:wpc="http://schemas.microsoft.com/office/word/2010/wordprocessingCanvas" xmlns:mc="http://schemas.openxmlformats.org/markup-compatibility/2006" xmlns:o="urn:schemas-microsoft-com:office:office" xmlns:r="http://schemas.openxmlformats.org/officeDocument/2006/relationships" xmlns:m="http://schemas.openxmlformats.org/officeDocument/2006/math" xmlns:v="urn:schemas-microsoft-com:vml" xmlns:wp14="http://schemas.microsoft.com/office/word/2010/wordprocessingDrawing" xmlns:wp="http://schemas.openxmlformats.org/drawingml/2006/wordprocessingDrawing" xmlns:w10="urn:schemas-microsoft-com:office:word" xmlns:w="http://schemas.openxmlformats.org/wordprocessingml/2006/main" xmlns:w14="http://schemas.microsoft.com/office/word/2010/wordml" xmlns:w15="http://schemas.microsoft.com/office/word/2012/wordml" xmlns:wpg="http://schemas.microsoft.com/office/word/2010/wordprocessingGroup" xmlns:wpi="http://schemas.microsoft.com/office/word/2010/wordprocessingInk" xmlns:wne="http://schemas.microsoft.com/office/word/2006/wordml" xmlns:wps="http://schemas.microsoft.com/office/word/2010/wordprocessingShape" mc:Ignorable="w14 w15 wp14">
+  <w:abstractNum w:abstractNumId="0" w15:restartNumberingAfterBreak="0">
     <w:nsid w:val="0FDA4C91"/>
     <w:multiLevelType w:val="hybridMultilevel"/>
     <w:tmpl w:val="2034C54E"/>
@@ -979,7 +1061,7 @@
       </w:rPr>
     </w:lvl>
   </w:abstractNum>
-  <w:abstractNum w:abstractNumId="1">
+  <w:abstractNum w:abstractNumId="1" w15:restartNumberingAfterBreak="0">
     <w:nsid w:val="5F906110"/>
     <w:multiLevelType w:val="hybridMultilevel"/>
     <w:tmpl w:val="C0B8CEE4"/>
@@ -1092,7 +1174,7 @@
       </w:rPr>
     </w:lvl>
   </w:abstractNum>
-  <w:abstractNum w:abstractNumId="2">
+  <w:abstractNum w:abstractNumId="2" w15:restartNumberingAfterBreak="0">
     <w:nsid w:val="6A3A07C0"/>
     <w:multiLevelType w:val="hybridMultilevel"/>
     <w:tmpl w:val="00C834B6"/>
@@ -1205,7 +1287,7 @@
       </w:rPr>
     </w:lvl>
   </w:abstractNum>
-  <w:abstractNum w:abstractNumId="3">
+  <w:abstractNum w:abstractNumId="3" w15:restartNumberingAfterBreak="0">
     <w:nsid w:val="6CB94B1F"/>
     <w:multiLevelType w:val="hybridMultilevel"/>
     <w:tmpl w:val="369667F8"/>
@@ -1334,7 +1416,7 @@
 </file>
 
 <file path=word/styles.xml><?xml version="1.0" encoding="utf-8"?>
-<w:styles xmlns:r="http://schemas.openxmlformats.org/officeDocument/2006/relationships" xmlns:w="http://schemas.openxmlformats.org/wordprocessingml/2006/main">
+<w:styles xmlns:mc="http://schemas.openxmlformats.org/markup-compatibility/2006" xmlns:r="http://schemas.openxmlformats.org/officeDocument/2006/relationships" xmlns:w="http://schemas.openxmlformats.org/wordprocessingml/2006/main" xmlns:w14="http://schemas.microsoft.com/office/word/2010/wordml" xmlns:w15="http://schemas.microsoft.com/office/word/2012/wordml" mc:Ignorable="w14 w15">
   <w:docDefaults>
     <w:rPrDefault>
       <w:rPr>
@@ -1350,144 +1432,378 @@
       </w:pPr>
     </w:pPrDefault>
   </w:docDefaults>
-  <w:latentStyles w:defLockedState="0" w:defUIPriority="99" w:defSemiHidden="1" w:defUnhideWhenUsed="1" w:defQFormat="0" w:count="267">
-    <w:lsdException w:name="Normal" w:semiHidden="0" w:uiPriority="0" w:unhideWhenUsed="0" w:qFormat="1"/>
-    <w:lsdException w:name="heading 1" w:semiHidden="0" w:uiPriority="9" w:unhideWhenUsed="0" w:qFormat="1"/>
-    <w:lsdException w:name="heading 2" w:uiPriority="9" w:qFormat="1"/>
-    <w:lsdException w:name="heading 3" w:uiPriority="9" w:qFormat="1"/>
-    <w:lsdException w:name="heading 4" w:uiPriority="9" w:qFormat="1"/>
-    <w:lsdException w:name="heading 5" w:uiPriority="9" w:qFormat="1"/>
-    <w:lsdException w:name="heading 6" w:uiPriority="9" w:qFormat="1"/>
-    <w:lsdException w:name="heading 7" w:uiPriority="9" w:qFormat="1"/>
-    <w:lsdException w:name="heading 8" w:uiPriority="9" w:qFormat="1"/>
-    <w:lsdException w:name="heading 9" w:uiPriority="9" w:qFormat="1"/>
-    <w:lsdException w:name="toc 1" w:uiPriority="39"/>
-    <w:lsdException w:name="toc 2" w:uiPriority="39"/>
-    <w:lsdException w:name="toc 3" w:uiPriority="39"/>
-    <w:lsdException w:name="toc 4" w:uiPriority="39"/>
-    <w:lsdException w:name="toc 5" w:uiPriority="39"/>
-    <w:lsdException w:name="toc 6" w:uiPriority="39"/>
-    <w:lsdException w:name="toc 7" w:uiPriority="39"/>
-    <w:lsdException w:name="toc 8" w:uiPriority="39"/>
-    <w:lsdException w:name="toc 9" w:uiPriority="39"/>
-    <w:lsdException w:name="caption" w:uiPriority="35" w:qFormat="1"/>
-    <w:lsdException w:name="Title" w:semiHidden="0" w:uiPriority="10" w:unhideWhenUsed="0" w:qFormat="1"/>
-    <w:lsdException w:name="Default Paragraph Font" w:uiPriority="1"/>
-    <w:lsdException w:name="Subtitle" w:semiHidden="0" w:uiPriority="11" w:unhideWhenUsed="0" w:qFormat="1"/>
-    <w:lsdException w:name="Strong" w:semiHidden="0" w:uiPriority="22" w:unhideWhenUsed="0" w:qFormat="1"/>
-    <w:lsdException w:name="Emphasis" w:semiHidden="0" w:uiPriority="20" w:unhideWhenUsed="0" w:qFormat="1"/>
-    <w:lsdException w:name="Table Grid" w:semiHidden="0" w:uiPriority="59" w:unhideWhenUsed="0"/>
-    <w:lsdException w:name="Placeholder Text" w:unhideWhenUsed="0"/>
-    <w:lsdException w:name="No Spacing" w:semiHidden="0" w:uiPriority="1" w:unhideWhenUsed="0" w:qFormat="1"/>
-    <w:lsdException w:name="Light Shading" w:semiHidden="0" w:uiPriority="60" w:unhideWhenUsed="0"/>
-    <w:lsdException w:name="Light List" w:semiHidden="0" w:uiPriority="61" w:unhideWhenUsed="0"/>
-    <w:lsdException w:name="Light Grid" w:semiHidden="0" w:uiPriority="62" w:unhideWhenUsed="0"/>
-    <w:lsdException w:name="Medium Shading 1" w:semiHidden="0" w:uiPriority="63" w:unhideWhenUsed="0"/>
-    <w:lsdException w:name="Medium Shading 2" w:semiHidden="0" w:uiPriority="64" w:unhideWhenUsed="0"/>
-    <w:lsdException w:name="Medium List 1" w:semiHidden="0" w:uiPriority="65" w:unhideWhenUsed="0"/>
-    <w:lsdException w:name="Medium List 2" w:semiHidden="0" w:uiPriority="66" w:unhideWhenUsed="0"/>
-    <w:lsdException w:name="Medium Grid 1" w:semiHidden="0" w:uiPriority="67" w:unhideWhenUsed="0"/>
-    <w:lsdException w:name="Medium Grid 2" w:semiHidden="0" w:uiPriority="68" w:unhideWhenUsed="0"/>
-    <w:lsdException w:name="Medium Grid 3" w:semiHidden="0" w:uiPriority="69" w:unhideWhenUsed="0"/>
-    <w:lsdException w:name="Dark List" w:semiHidden="0" w:uiPriority="70" w:unhideWhenUsed="0"/>
-    <w:lsdException w:name="Colorful Shading" w:semiHidden="0" w:uiPriority="71" w:unhideWhenUsed="0"/>
-    <w:lsdException w:name="Colorful List" w:semiHidden="0" w:uiPriority="72" w:unhideWhenUsed="0"/>
-    <w:lsdException w:name="Colorful Grid" w:semiHidden="0" w:uiPriority="73" w:unhideWhenUsed="0"/>
-    <w:lsdException w:name="Light Shading Accent 1" w:semiHidden="0" w:uiPriority="60" w:unhideWhenUsed="0"/>
-    <w:lsdException w:name="Light List Accent 1" w:semiHidden="0" w:uiPriority="61" w:unhideWhenUsed="0"/>
-    <w:lsdException w:name="Light Grid Accent 1" w:semiHidden="0" w:uiPriority="62" w:unhideWhenUsed="0"/>
-    <w:lsdException w:name="Medium Shading 1 Accent 1" w:semiHidden="0" w:uiPriority="63" w:unhideWhenUsed="0"/>
-    <w:lsdException w:name="Medium Shading 2 Accent 1" w:semiHidden="0" w:uiPriority="64" w:unhideWhenUsed="0"/>
-    <w:lsdException w:name="Medium List 1 Accent 1" w:semiHidden="0" w:uiPriority="65" w:unhideWhenUsed="0"/>
-    <w:lsdException w:name="Revision" w:unhideWhenUsed="0"/>
-    <w:lsdException w:name="List Paragraph" w:semiHidden="0" w:uiPriority="34" w:unhideWhenUsed="0" w:qFormat="1"/>
-    <w:lsdException w:name="Quote" w:semiHidden="0" w:uiPriority="29" w:unhideWhenUsed="0" w:qFormat="1"/>
-    <w:lsdException w:name="Intense Quote" w:semiHidden="0" w:uiPriority="30" w:unhideWhenUsed="0" w:qFormat="1"/>
-    <w:lsdException w:name="Medium List 2 Accent 1" w:semiHidden="0" w:uiPriority="66" w:unhideWhenUsed="0"/>
-    <w:lsdException w:name="Medium Grid 1 Accent 1" w:semiHidden="0" w:uiPriority="67" w:unhideWhenUsed="0"/>
-    <w:lsdException w:name="Medium Grid 2 Accent 1" w:semiHidden="0" w:uiPriority="68" w:unhideWhenUsed="0"/>
-    <w:lsdException w:name="Medium Grid 3 Accent 1" w:semiHidden="0" w:uiPriority="69" w:unhideWhenUsed="0"/>
-    <w:lsdException w:name="Dark List Accent 1" w:semiHidden="0" w:uiPriority="70" w:unhideWhenUsed="0"/>
-    <w:lsdException w:name="Colorful Shading Accent 1" w:semiHidden="0" w:uiPriority="71" w:unhideWhenUsed="0"/>
-    <w:lsdException w:name="Colorful List Accent 1" w:semiHidden="0" w:uiPriority="72" w:unhideWhenUsed="0"/>
-    <w:lsdException w:name="Colorful Grid Accent 1" w:semiHidden="0" w:uiPriority="73" w:unhideWhenUsed="0"/>
-    <w:lsdException w:name="Light Shading Accent 2" w:semiHidden="0" w:uiPriority="60" w:unhideWhenUsed="0"/>
-    <w:lsdException w:name="Light List Accent 2" w:semiHidden="0" w:uiPriority="61" w:unhideWhenUsed="0"/>
-    <w:lsdException w:name="Light Grid Accent 2" w:semiHidden="0" w:uiPriority="62" w:unhideWhenUsed="0"/>
-    <w:lsdException w:name="Medium Shading 1 Accent 2" w:semiHidden="0" w:uiPriority="63" w:unhideWhenUsed="0"/>
-    <w:lsdException w:name="Medium Shading 2 Accent 2" w:semiHidden="0" w:uiPriority="64" w:unhideWhenUsed="0"/>
-    <w:lsdException w:name="Medium List 1 Accent 2" w:semiHidden="0" w:uiPriority="65" w:unhideWhenUsed="0"/>
-    <w:lsdException w:name="Medium List 2 Accent 2" w:semiHidden="0" w:uiPriority="66" w:unhideWhenUsed="0"/>
-    <w:lsdException w:name="Medium Grid 1 Accent 2" w:semiHidden="0" w:uiPriority="67" w:unhideWhenUsed="0"/>
-    <w:lsdException w:name="Medium Grid 2 Accent 2" w:semiHidden="0" w:uiPriority="68" w:unhideWhenUsed="0"/>
-    <w:lsdException w:name="Medium Grid 3 Accent 2" w:semiHidden="0" w:uiPriority="69" w:unhideWhenUsed="0"/>
-    <w:lsdException w:name="Dark List Accent 2" w:semiHidden="0" w:uiPriority="70" w:unhideWhenUsed="0"/>
-    <w:lsdException w:name="Colorful Shading Accent 2" w:semiHidden="0" w:uiPriority="71" w:unhideWhenUsed="0"/>
-    <w:lsdException w:name="Colorful List Accent 2" w:semiHidden="0" w:uiPriority="72" w:unhideWhenUsed="0"/>
-    <w:lsdException w:name="Colorful Grid Accent 2" w:semiHidden="0" w:uiPriority="73" w:unhideWhenUsed="0"/>
-    <w:lsdException w:name="Light Shading Accent 3" w:semiHidden="0" w:uiPriority="60" w:unhideWhenUsed="0"/>
-    <w:lsdException w:name="Light List Accent 3" w:semiHidden="0" w:uiPriority="61" w:unhideWhenUsed="0"/>
-    <w:lsdException w:name="Light Grid Accent 3" w:semiHidden="0" w:uiPriority="62" w:unhideWhenUsed="0"/>
-    <w:lsdException w:name="Medium Shading 1 Accent 3" w:semiHidden="0" w:uiPriority="63" w:unhideWhenUsed="0"/>
-    <w:lsdException w:name="Medium Shading 2 Accent 3" w:semiHidden="0" w:uiPriority="64" w:unhideWhenUsed="0"/>
-    <w:lsdException w:name="Medium List 1 Accent 3" w:semiHidden="0" w:uiPriority="65" w:unhideWhenUsed="0"/>
-    <w:lsdException w:name="Medium List 2 Accent 3" w:semiHidden="0" w:uiPriority="66" w:unhideWhenUsed="0"/>
-    <w:lsdException w:name="Medium Grid 1 Accent 3" w:semiHidden="0" w:uiPriority="67" w:unhideWhenUsed="0"/>
-    <w:lsdException w:name="Medium Grid 2 Accent 3" w:semiHidden="0" w:uiPriority="68" w:unhideWhenUsed="0"/>
-    <w:lsdException w:name="Medium Grid 3 Accent 3" w:semiHidden="0" w:uiPriority="69" w:unhideWhenUsed="0"/>
-    <w:lsdException w:name="Dark List Accent 3" w:semiHidden="0" w:uiPriority="70" w:unhideWhenUsed="0"/>
-    <w:lsdException w:name="Colorful Shading Accent 3" w:semiHidden="0" w:uiPriority="71" w:unhideWhenUsed="0"/>
-    <w:lsdException w:name="Colorful List Accent 3" w:semiHidden="0" w:uiPriority="72" w:unhideWhenUsed="0"/>
-    <w:lsdException w:name="Colorful Grid Accent 3" w:semiHidden="0" w:uiPriority="73" w:unhideWhenUsed="0"/>
-    <w:lsdException w:name="Light Shading Accent 4" w:semiHidden="0" w:uiPriority="60" w:unhideWhenUsed="0"/>
-    <w:lsdException w:name="Light List Accent 4" w:semiHidden="0" w:uiPriority="61" w:unhideWhenUsed="0"/>
-    <w:lsdException w:name="Light Grid Accent 4" w:semiHidden="0" w:uiPriority="62" w:unhideWhenUsed="0"/>
-    <w:lsdException w:name="Medium Shading 1 Accent 4" w:semiHidden="0" w:uiPriority="63" w:unhideWhenUsed="0"/>
-    <w:lsdException w:name="Medium Shading 2 Accent 4" w:semiHidden="0" w:uiPriority="64" w:unhideWhenUsed="0"/>
-    <w:lsdException w:name="Medium List 1 Accent 4" w:semiHidden="0" w:uiPriority="65" w:unhideWhenUsed="0"/>
-    <w:lsdException w:name="Medium List 2 Accent 4" w:semiHidden="0" w:uiPriority="66" w:unhideWhenUsed="0"/>
-    <w:lsdException w:name="Medium Grid 1 Accent 4" w:semiHidden="0" w:uiPriority="67" w:unhideWhenUsed="0"/>
-    <w:lsdException w:name="Medium Grid 2 Accent 4" w:semiHidden="0" w:uiPriority="68" w:unhideWhenUsed="0"/>
-    <w:lsdException w:name="Medium Grid 3 Accent 4" w:semiHidden="0" w:uiPriority="69" w:unhideWhenUsed="0"/>
-    <w:lsdException w:name="Dark List Accent 4" w:semiHidden="0" w:uiPriority="70" w:unhideWhenUsed="0"/>
-    <w:lsdException w:name="Colorful Shading Accent 4" w:semiHidden="0" w:uiPriority="71" w:unhideWhenUsed="0"/>
-    <w:lsdException w:name="Colorful List Accent 4" w:semiHidden="0" w:uiPriority="72" w:unhideWhenUsed="0"/>
-    <w:lsdException w:name="Colorful Grid Accent 4" w:semiHidden="0" w:uiPriority="73" w:unhideWhenUsed="0"/>
-    <w:lsdException w:name="Light Shading Accent 5" w:semiHidden="0" w:uiPriority="60" w:unhideWhenUsed="0"/>
-    <w:lsdException w:name="Light List Accent 5" w:semiHidden="0" w:uiPriority="61" w:unhideWhenUsed="0"/>
-    <w:lsdException w:name="Light Grid Accent 5" w:semiHidden="0" w:uiPriority="62" w:unhideWhenUsed="0"/>
-    <w:lsdException w:name="Medium Shading 1 Accent 5" w:semiHidden="0" w:uiPriority="63" w:unhideWhenUsed="0"/>
-    <w:lsdException w:name="Medium Shading 2 Accent 5" w:semiHidden="0" w:uiPriority="64" w:unhideWhenUsed="0"/>
-    <w:lsdException w:name="Medium List 1 Accent 5" w:semiHidden="0" w:uiPriority="65" w:unhideWhenUsed="0"/>
-    <w:lsdException w:name="Medium List 2 Accent 5" w:semiHidden="0" w:uiPriority="66" w:unhideWhenUsed="0"/>
-    <w:lsdException w:name="Medium Grid 1 Accent 5" w:semiHidden="0" w:uiPriority="67" w:unhideWhenUsed="0"/>
-    <w:lsdException w:name="Medium Grid 2 Accent 5" w:semiHidden="0" w:uiPriority="68" w:unhideWhenUsed="0"/>
-    <w:lsdException w:name="Medium Grid 3 Accent 5" w:semiHidden="0" w:uiPriority="69" w:unhideWhenUsed="0"/>
-    <w:lsdException w:name="Dark List Accent 5" w:semiHidden="0" w:uiPriority="70" w:unhideWhenUsed="0"/>
-    <w:lsdException w:name="Colorful Shading Accent 5" w:semiHidden="0" w:uiPriority="71" w:unhideWhenUsed="0"/>
-    <w:lsdException w:name="Colorful List Accent 5" w:semiHidden="0" w:uiPriority="72" w:unhideWhenUsed="0"/>
-    <w:lsdException w:name="Colorful Grid Accent 5" w:semiHidden="0" w:uiPriority="73" w:unhideWhenUsed="0"/>
-    <w:lsdException w:name="Light Shading Accent 6" w:semiHidden="0" w:uiPriority="60" w:unhideWhenUsed="0"/>
-    <w:lsdException w:name="Light List Accent 6" w:semiHidden="0" w:uiPriority="61" w:unhideWhenUsed="0"/>
-    <w:lsdException w:name="Light Grid Accent 6" w:semiHidden="0" w:uiPriority="62" w:unhideWhenUsed="0"/>
-    <w:lsdException w:name="Medium Shading 1 Accent 6" w:semiHidden="0" w:uiPriority="63" w:unhideWhenUsed="0"/>
-    <w:lsdException w:name="Medium Shading 2 Accent 6" w:semiHidden="0" w:uiPriority="64" w:unhideWhenUsed="0"/>
-    <w:lsdException w:name="Medium List 1 Accent 6" w:semiHidden="0" w:uiPriority="65" w:unhideWhenUsed="0"/>
-    <w:lsdException w:name="Medium List 2 Accent 6" w:semiHidden="0" w:uiPriority="66" w:unhideWhenUsed="0"/>
-    <w:lsdException w:name="Medium Grid 1 Accent 6" w:semiHidden="0" w:uiPriority="67" w:unhideWhenUsed="0"/>
-    <w:lsdException w:name="Medium Grid 2 Accent 6" w:semiHidden="0" w:uiPriority="68" w:unhideWhenUsed="0"/>
-    <w:lsdException w:name="Medium Grid 3 Accent 6" w:semiHidden="0" w:uiPriority="69" w:unhideWhenUsed="0"/>
-    <w:lsdException w:name="Dark List Accent 6" w:semiHidden="0" w:uiPriority="70" w:unhideWhenUsed="0"/>
-    <w:lsdException w:name="Colorful Shading Accent 6" w:semiHidden="0" w:uiPriority="71" w:unhideWhenUsed="0"/>
-    <w:lsdException w:name="Colorful List Accent 6" w:semiHidden="0" w:uiPriority="72" w:unhideWhenUsed="0"/>
-    <w:lsdException w:name="Colorful Grid Accent 6" w:semiHidden="0" w:uiPriority="73" w:unhideWhenUsed="0"/>
-    <w:lsdException w:name="Subtle Emphasis" w:semiHidden="0" w:uiPriority="19" w:unhideWhenUsed="0" w:qFormat="1"/>
-    <w:lsdException w:name="Intense Emphasis" w:semiHidden="0" w:uiPriority="21" w:unhideWhenUsed="0" w:qFormat="1"/>
-    <w:lsdException w:name="Subtle Reference" w:semiHidden="0" w:uiPriority="31" w:unhideWhenUsed="0" w:qFormat="1"/>
-    <w:lsdException w:name="Intense Reference" w:semiHidden="0" w:uiPriority="32" w:unhideWhenUsed="0" w:qFormat="1"/>
-    <w:lsdException w:name="Book Title" w:semiHidden="0" w:uiPriority="33" w:unhideWhenUsed="0" w:qFormat="1"/>
-    <w:lsdException w:name="Bibliography" w:uiPriority="37"/>
-    <w:lsdException w:name="TOC Heading" w:uiPriority="39" w:qFormat="1"/>
+  <w:latentStyles w:defLockedState="0" w:defUIPriority="99" w:defSemiHidden="0" w:defUnhideWhenUsed="0" w:defQFormat="0" w:count="371">
+    <w:lsdException w:name="Normal" w:uiPriority="0" w:qFormat="1"/>
+    <w:lsdException w:name="heading 1" w:uiPriority="9" w:qFormat="1"/>
+    <w:lsdException w:name="heading 2" w:semiHidden="1" w:uiPriority="9" w:unhideWhenUsed="1" w:qFormat="1"/>
+    <w:lsdException w:name="heading 3" w:semiHidden="1" w:uiPriority="9" w:unhideWhenUsed="1" w:qFormat="1"/>
+    <w:lsdException w:name="heading 4" w:semiHidden="1" w:uiPriority="9" w:unhideWhenUsed="1" w:qFormat="1"/>
+    <w:lsdException w:name="heading 5" w:semiHidden="1" w:uiPriority="9" w:unhideWhenUsed="1" w:qFormat="1"/>
+    <w:lsdException w:name="heading 6" w:semiHidden="1" w:uiPriority="9" w:unhideWhenUsed="1" w:qFormat="1"/>
+    <w:lsdException w:name="heading 7" w:semiHidden="1" w:uiPriority="9" w:unhideWhenUsed="1" w:qFormat="1"/>
+    <w:lsdException w:name="heading 8" w:semiHidden="1" w:uiPriority="9" w:unhideWhenUsed="1" w:qFormat="1"/>
+    <w:lsdException w:name="heading 9" w:semiHidden="1" w:uiPriority="9" w:unhideWhenUsed="1" w:qFormat="1"/>
+    <w:lsdException w:name="index 1" w:semiHidden="1" w:unhideWhenUsed="1"/>
+    <w:lsdException w:name="index 2" w:semiHidden="1" w:unhideWhenUsed="1"/>
+    <w:lsdException w:name="index 3" w:semiHidden="1" w:unhideWhenUsed="1"/>
+    <w:lsdException w:name="index 4" w:semiHidden="1" w:unhideWhenUsed="1"/>
+    <w:lsdException w:name="index 5" w:semiHidden="1" w:unhideWhenUsed="1"/>
+    <w:lsdException w:name="index 6" w:semiHidden="1" w:unhideWhenUsed="1"/>
+    <w:lsdException w:name="index 7" w:semiHidden="1" w:unhideWhenUsed="1"/>
+    <w:lsdException w:name="index 8" w:semiHidden="1" w:unhideWhenUsed="1"/>
+    <w:lsdException w:name="index 9" w:semiHidden="1" w:unhideWhenUsed="1"/>
+    <w:lsdException w:name="toc 1" w:semiHidden="1" w:uiPriority="39" w:unhideWhenUsed="1"/>
+    <w:lsdException w:name="toc 2" w:semiHidden="1" w:uiPriority="39" w:unhideWhenUsed="1"/>
+    <w:lsdException w:name="toc 3" w:semiHidden="1" w:uiPriority="39" w:unhideWhenUsed="1"/>
+    <w:lsdException w:name="toc 4" w:semiHidden="1" w:uiPriority="39" w:unhideWhenUsed="1"/>
+    <w:lsdException w:name="toc 5" w:semiHidden="1" w:uiPriority="39" w:unhideWhenUsed="1"/>
+    <w:lsdException w:name="toc 6" w:semiHidden="1" w:uiPriority="39" w:unhideWhenUsed="1"/>
+    <w:lsdException w:name="toc 7" w:semiHidden="1" w:uiPriority="39" w:unhideWhenUsed="1"/>
+    <w:lsdException w:name="toc 8" w:semiHidden="1" w:uiPriority="39" w:unhideWhenUsed="1"/>
+    <w:lsdException w:name="toc 9" w:semiHidden="1" w:uiPriority="39" w:unhideWhenUsed="1"/>
+    <w:lsdException w:name="Normal Indent" w:semiHidden="1" w:unhideWhenUsed="1"/>
+    <w:lsdException w:name="footnote text" w:semiHidden="1" w:unhideWhenUsed="1"/>
+    <w:lsdException w:name="annotation text" w:semiHidden="1" w:unhideWhenUsed="1"/>
+    <w:lsdException w:name="header" w:semiHidden="1" w:unhideWhenUsed="1"/>
+    <w:lsdException w:name="footer" w:semiHidden="1" w:unhideWhenUsed="1"/>
+    <w:lsdException w:name="index heading" w:semiHidden="1" w:unhideWhenUsed="1"/>
+    <w:lsdException w:name="caption" w:semiHidden="1" w:uiPriority="35" w:unhideWhenUsed="1" w:qFormat="1"/>
+    <w:lsdException w:name="table of figures" w:semiHidden="1" w:unhideWhenUsed="1"/>
+    <w:lsdException w:name="envelope address" w:semiHidden="1" w:unhideWhenUsed="1"/>
+    <w:lsdException w:name="envelope return" w:semiHidden="1" w:unhideWhenUsed="1"/>
+    <w:lsdException w:name="footnote reference" w:semiHidden="1" w:unhideWhenUsed="1"/>
+    <w:lsdException w:name="annotation reference" w:semiHidden="1" w:unhideWhenUsed="1"/>
+    <w:lsdException w:name="line number" w:semiHidden="1" w:unhideWhenUsed="1"/>
+    <w:lsdException w:name="page number" w:semiHidden="1" w:unhideWhenUsed="1"/>
+    <w:lsdException w:name="endnote reference" w:semiHidden="1" w:unhideWhenUsed="1"/>
+    <w:lsdException w:name="endnote text" w:semiHidden="1" w:unhideWhenUsed="1"/>
+    <w:lsdException w:name="table of authorities" w:semiHidden="1" w:unhideWhenUsed="1"/>
+    <w:lsdException w:name="macro" w:semiHidden="1" w:unhideWhenUsed="1"/>
+    <w:lsdException w:name="toa heading" w:semiHidden="1" w:unhideWhenUsed="1"/>
+    <w:lsdException w:name="List" w:semiHidden="1" w:unhideWhenUsed="1"/>
+    <w:lsdException w:name="List Bullet" w:semiHidden="1" w:unhideWhenUsed="1"/>
+    <w:lsdException w:name="List Number" w:semiHidden="1" w:unhideWhenUsed="1"/>
+    <w:lsdException w:name="List 2" w:semiHidden="1" w:unhideWhenUsed="1"/>
+    <w:lsdException w:name="List 3" w:semiHidden="1" w:unhideWhenUsed="1"/>
+    <w:lsdException w:name="List 4" w:semiHidden="1" w:unhideWhenUsed="1"/>
+    <w:lsdException w:name="List 5" w:semiHidden="1" w:unhideWhenUsed="1"/>
+    <w:lsdException w:name="List Bullet 2" w:semiHidden="1" w:unhideWhenUsed="1"/>
+    <w:lsdException w:name="List Bullet 3" w:semiHidden="1" w:unhideWhenUsed="1"/>
+    <w:lsdException w:name="List Bullet 4" w:semiHidden="1" w:unhideWhenUsed="1"/>
+    <w:lsdException w:name="List Bullet 5" w:semiHidden="1" w:unhideWhenUsed="1"/>
+    <w:lsdException w:name="List Number 2" w:semiHidden="1" w:unhideWhenUsed="1"/>
+    <w:lsdException w:name="List Number 3" w:semiHidden="1" w:unhideWhenUsed="1"/>
+    <w:lsdException w:name="List Number 4" w:semiHidden="1" w:unhideWhenUsed="1"/>
+    <w:lsdException w:name="List Number 5" w:semiHidden="1" w:unhideWhenUsed="1"/>
+    <w:lsdException w:name="Title" w:uiPriority="10" w:qFormat="1"/>
+    <w:lsdException w:name="Closing" w:semiHidden="1" w:unhideWhenUsed="1"/>
+    <w:lsdException w:name="Signature" w:semiHidden="1" w:unhideWhenUsed="1"/>
+    <w:lsdException w:name="Default Paragraph Font" w:semiHidden="1" w:uiPriority="1" w:unhideWhenUsed="1"/>
+    <w:lsdException w:name="Body Text" w:semiHidden="1" w:unhideWhenUsed="1"/>
+    <w:lsdException w:name="Body Text Indent" w:semiHidden="1" w:unhideWhenUsed="1"/>
+    <w:lsdException w:name="List Continue" w:semiHidden="1" w:unhideWhenUsed="1"/>
+    <w:lsdException w:name="List Continue 2" w:semiHidden="1" w:unhideWhenUsed="1"/>
+    <w:lsdException w:name="List Continue 3" w:semiHidden="1" w:unhideWhenUsed="1"/>
+    <w:lsdException w:name="List Continue 4" w:semiHidden="1" w:unhideWhenUsed="1"/>
+    <w:lsdException w:name="List Continue 5" w:semiHidden="1" w:unhideWhenUsed="1"/>
+    <w:lsdException w:name="Message Header" w:semiHidden="1" w:unhideWhenUsed="1"/>
+    <w:lsdException w:name="Subtitle" w:uiPriority="11" w:qFormat="1"/>
+    <w:lsdException w:name="Salutation" w:semiHidden="1" w:unhideWhenUsed="1"/>
+    <w:lsdException w:name="Date" w:semiHidden="1" w:unhideWhenUsed="1"/>
+    <w:lsdException w:name="Body Text First Indent" w:semiHidden="1" w:unhideWhenUsed="1"/>
+    <w:lsdException w:name="Body Text First Indent 2" w:semiHidden="1" w:unhideWhenUsed="1"/>
+    <w:lsdException w:name="Note Heading" w:semiHidden="1" w:unhideWhenUsed="1"/>
+    <w:lsdException w:name="Body Text 2" w:semiHidden="1" w:unhideWhenUsed="1"/>
+    <w:lsdException w:name="Body Text 3" w:semiHidden="1" w:unhideWhenUsed="1"/>
+    <w:lsdException w:name="Body Text Indent 2" w:semiHidden="1" w:unhideWhenUsed="1"/>
+    <w:lsdException w:name="Body Text Indent 3" w:semiHidden="1" w:unhideWhenUsed="1"/>
+    <w:lsdException w:name="Block Text" w:semiHidden="1" w:unhideWhenUsed="1"/>
+    <w:lsdException w:name="Hyperlink" w:semiHidden="1" w:unhideWhenUsed="1"/>
+    <w:lsdException w:name="FollowedHyperlink" w:semiHidden="1" w:unhideWhenUsed="1"/>
+    <w:lsdException w:name="Strong" w:uiPriority="22" w:qFormat="1"/>
+    <w:lsdException w:name="Emphasis" w:uiPriority="20" w:qFormat="1"/>
+    <w:lsdException w:name="Document Map" w:semiHidden="1" w:unhideWhenUsed="1"/>
+    <w:lsdException w:name="Plain Text" w:semiHidden="1" w:unhideWhenUsed="1"/>
+    <w:lsdException w:name="E-mail Signature" w:semiHidden="1" w:unhideWhenUsed="1"/>
+    <w:lsdException w:name="HTML Top of Form" w:semiHidden="1" w:unhideWhenUsed="1"/>
+    <w:lsdException w:name="HTML Bottom of Form" w:semiHidden="1" w:unhideWhenUsed="1"/>
+    <w:lsdException w:name="Normal (Web)" w:semiHidden="1" w:unhideWhenUsed="1"/>
+    <w:lsdException w:name="HTML Acronym" w:semiHidden="1" w:unhideWhenUsed="1"/>
+    <w:lsdException w:name="HTML Address" w:semiHidden="1" w:unhideWhenUsed="1"/>
+    <w:lsdException w:name="HTML Cite" w:semiHidden="1" w:unhideWhenUsed="1"/>
+    <w:lsdException w:name="HTML Code" w:semiHidden="1" w:unhideWhenUsed="1"/>
+    <w:lsdException w:name="HTML Definition" w:semiHidden="1" w:unhideWhenUsed="1"/>
+    <w:lsdException w:name="HTML Keyboard" w:semiHidden="1" w:unhideWhenUsed="1"/>
+    <w:lsdException w:name="HTML Preformatted" w:semiHidden="1" w:unhideWhenUsed="1"/>
+    <w:lsdException w:name="HTML Sample" w:semiHidden="1" w:unhideWhenUsed="1"/>
+    <w:lsdException w:name="HTML Typewriter" w:semiHidden="1" w:unhideWhenUsed="1"/>
+    <w:lsdException w:name="HTML Variable" w:semiHidden="1" w:unhideWhenUsed="1"/>
+    <w:lsdException w:name="Normal Table" w:semiHidden="1" w:unhideWhenUsed="1"/>
+    <w:lsdException w:name="annotation subject" w:semiHidden="1" w:unhideWhenUsed="1"/>
+    <w:lsdException w:name="No List" w:semiHidden="1" w:unhideWhenUsed="1"/>
+    <w:lsdException w:name="Outline List 1" w:semiHidden="1" w:unhideWhenUsed="1"/>
+    <w:lsdException w:name="Outline List 2" w:semiHidden="1" w:unhideWhenUsed="1"/>
+    <w:lsdException w:name="Outline List 3" w:semiHidden="1" w:unhideWhenUsed="1"/>
+    <w:lsdException w:name="Table Simple 1" w:semiHidden="1" w:unhideWhenUsed="1"/>
+    <w:lsdException w:name="Table Simple 2" w:semiHidden="1" w:unhideWhenUsed="1"/>
+    <w:lsdException w:name="Table Simple 3" w:semiHidden="1" w:unhideWhenUsed="1"/>
+    <w:lsdException w:name="Table Classic 1" w:semiHidden="1" w:unhideWhenUsed="1"/>
+    <w:lsdException w:name="Table Classic 2" w:semiHidden="1" w:unhideWhenUsed="1"/>
+    <w:lsdException w:name="Table Classic 3" w:semiHidden="1" w:unhideWhenUsed="1"/>
+    <w:lsdException w:name="Table Classic 4" w:semiHidden="1" w:unhideWhenUsed="1"/>
+    <w:lsdException w:name="Table Colorful 1" w:semiHidden="1" w:unhideWhenUsed="1"/>
+    <w:lsdException w:name="Table Colorful 2" w:semiHidden="1" w:unhideWhenUsed="1"/>
+    <w:lsdException w:name="Table Colorful 3" w:semiHidden="1" w:unhideWhenUsed="1"/>
+    <w:lsdException w:name="Table Columns 1" w:semiHidden="1" w:unhideWhenUsed="1"/>
+    <w:lsdException w:name="Table Columns 2" w:semiHidden="1" w:unhideWhenUsed="1"/>
+    <w:lsdException w:name="Table Columns 3" w:semiHidden="1" w:unhideWhenUsed="1"/>
+    <w:lsdException w:name="Table Columns 4" w:semiHidden="1" w:unhideWhenUsed="1"/>
+    <w:lsdException w:name="Table Columns 5" w:semiHidden="1" w:unhideWhenUsed="1"/>
+    <w:lsdException w:name="Table Grid 1" w:semiHidden="1" w:unhideWhenUsed="1"/>
+    <w:lsdException w:name="Table Grid 2" w:semiHidden="1" w:unhideWhenUsed="1"/>
+    <w:lsdException w:name="Table Grid 3" w:semiHidden="1" w:unhideWhenUsed="1"/>
+    <w:lsdException w:name="Table Grid 4" w:semiHidden="1" w:unhideWhenUsed="1"/>
+    <w:lsdException w:name="Table Grid 5" w:semiHidden="1" w:unhideWhenUsed="1"/>
+    <w:lsdException w:name="Table Grid 6" w:semiHidden="1" w:unhideWhenUsed="1"/>
+    <w:lsdException w:name="Table Grid 7" w:semiHidden="1" w:unhideWhenUsed="1"/>
+    <w:lsdException w:name="Table Grid 8" w:semiHidden="1" w:unhideWhenUsed="1"/>
+    <w:lsdException w:name="Table List 1" w:semiHidden="1" w:unhideWhenUsed="1"/>
+    <w:lsdException w:name="Table List 2" w:semiHidden="1" w:unhideWhenUsed="1"/>
+    <w:lsdException w:name="Table List 3" w:semiHidden="1" w:unhideWhenUsed="1"/>
+    <w:lsdException w:name="Table List 4" w:semiHidden="1" w:unhideWhenUsed="1"/>
+    <w:lsdException w:name="Table List 5" w:semiHidden="1" w:unhideWhenUsed="1"/>
+    <w:lsdException w:name="Table List 6" w:semiHidden="1" w:unhideWhenUsed="1"/>
+    <w:lsdException w:name="Table List 7" w:semiHidden="1" w:unhideWhenUsed="1"/>
+    <w:lsdException w:name="Table List 8" w:semiHidden="1" w:unhideWhenUsed="1"/>
+    <w:lsdException w:name="Table 3D effects 1" w:semiHidden="1" w:unhideWhenUsed="1"/>
+    <w:lsdException w:name="Table 3D effects 2" w:semiHidden="1" w:unhideWhenUsed="1"/>
+    <w:lsdException w:name="Table 3D effects 3" w:semiHidden="1" w:unhideWhenUsed="1"/>
+    <w:lsdException w:name="Table Contemporary" w:semiHidden="1" w:unhideWhenUsed="1"/>
+    <w:lsdException w:name="Table Elegant" w:semiHidden="1" w:unhideWhenUsed="1"/>
+    <w:lsdException w:name="Table Professional" w:semiHidden="1" w:unhideWhenUsed="1"/>
+    <w:lsdException w:name="Table Subtle 1" w:semiHidden="1" w:unhideWhenUsed="1"/>
+    <w:lsdException w:name="Table Subtle 2" w:semiHidden="1" w:unhideWhenUsed="1"/>
+    <w:lsdException w:name="Table Web 1" w:semiHidden="1" w:unhideWhenUsed="1"/>
+    <w:lsdException w:name="Table Web 2" w:semiHidden="1" w:unhideWhenUsed="1"/>
+    <w:lsdException w:name="Table Web 3" w:semiHidden="1" w:unhideWhenUsed="1"/>
+    <w:lsdException w:name="Balloon Text" w:semiHidden="1" w:unhideWhenUsed="1"/>
+    <w:lsdException w:name="Table Grid" w:uiPriority="59"/>
+    <w:lsdException w:name="Table Theme" w:semiHidden="1" w:unhideWhenUsed="1"/>
+    <w:lsdException w:name="Placeholder Text" w:semiHidden="1"/>
+    <w:lsdException w:name="No Spacing" w:uiPriority="1" w:qFormat="1"/>
+    <w:lsdException w:name="Light Shading" w:uiPriority="60"/>
+    <w:lsdException w:name="Light List" w:uiPriority="61"/>
+    <w:lsdException w:name="Light Grid" w:uiPriority="62"/>
+    <w:lsdException w:name="Medium Shading 1" w:uiPriority="63"/>
+    <w:lsdException w:name="Medium Shading 2" w:uiPriority="64"/>
+    <w:lsdException w:name="Medium List 1" w:uiPriority="65"/>
+    <w:lsdException w:name="Medium List 2" w:uiPriority="66"/>
+    <w:lsdException w:name="Medium Grid 1" w:uiPriority="67"/>
+    <w:lsdException w:name="Medium Grid 2" w:uiPriority="68"/>
+    <w:lsdException w:name="Medium Grid 3" w:uiPriority="69"/>
+    <w:lsdException w:name="Dark List" w:uiPriority="70"/>
+    <w:lsdException w:name="Colorful Shading" w:uiPriority="71"/>
+    <w:lsdException w:name="Colorful List" w:uiPriority="72"/>
+    <w:lsdException w:name="Colorful Grid" w:uiPriority="73"/>
+    <w:lsdException w:name="Light Shading Accent 1" w:uiPriority="60"/>
+    <w:lsdException w:name="Light List Accent 1" w:uiPriority="61"/>
+    <w:lsdException w:name="Light Grid Accent 1" w:uiPriority="62"/>
+    <w:lsdException w:name="Medium Shading 1 Accent 1" w:uiPriority="63"/>
+    <w:lsdException w:name="Medium Shading 2 Accent 1" w:uiPriority="64"/>
+    <w:lsdException w:name="Medium List 1 Accent 1" w:uiPriority="65"/>
+    <w:lsdException w:name="Revision" w:semiHidden="1"/>
+    <w:lsdException w:name="List Paragraph" w:uiPriority="34" w:qFormat="1"/>
+    <w:lsdException w:name="Quote" w:uiPriority="29" w:qFormat="1"/>
+    <w:lsdException w:name="Intense Quote" w:uiPriority="30" w:qFormat="1"/>
+    <w:lsdException w:name="Medium List 2 Accent 1" w:uiPriority="66"/>
+    <w:lsdException w:name="Medium Grid 1 Accent 1" w:uiPriority="67"/>
+    <w:lsdException w:name="Medium Grid 2 Accent 1" w:uiPriority="68"/>
+    <w:lsdException w:name="Medium Grid 3 Accent 1" w:uiPriority="69"/>
+    <w:lsdException w:name="Dark List Accent 1" w:uiPriority="70"/>
+    <w:lsdException w:name="Colorful Shading Accent 1" w:uiPriority="71"/>
+    <w:lsdException w:name="Colorful List Accent 1" w:uiPriority="72"/>
+    <w:lsdException w:name="Colorful Grid Accent 1" w:uiPriority="73"/>
+    <w:lsdException w:name="Light Shading Accent 2" w:uiPriority="60"/>
+    <w:lsdException w:name="Light List Accent 2" w:uiPriority="61"/>
+    <w:lsdException w:name="Light Grid Accent 2" w:uiPriority="62"/>
+    <w:lsdException w:name="Medium Shading 1 Accent 2" w:uiPriority="63"/>
+    <w:lsdException w:name="Medium Shading 2 Accent 2" w:uiPriority="64"/>
+    <w:lsdException w:name="Medium List 1 Accent 2" w:uiPriority="65"/>
+    <w:lsdException w:name="Medium List 2 Accent 2" w:uiPriority="66"/>
+    <w:lsdException w:name="Medium Grid 1 Accent 2" w:uiPriority="67"/>
+    <w:lsdException w:name="Medium Grid 2 Accent 2" w:uiPriority="68"/>
+    <w:lsdException w:name="Medium Grid 3 Accent 2" w:uiPriority="69"/>
+    <w:lsdException w:name="Dark List Accent 2" w:uiPriority="70"/>
+    <w:lsdException w:name="Colorful Shading Accent 2" w:uiPriority="71"/>
+    <w:lsdException w:name="Colorful List Accent 2" w:uiPriority="72"/>
+    <w:lsdException w:name="Colorful Grid Accent 2" w:uiPriority="73"/>
+    <w:lsdException w:name="Light Shading Accent 3" w:uiPriority="60"/>
+    <w:lsdException w:name="Light List Accent 3" w:uiPriority="61"/>
+    <w:lsdException w:name="Light Grid Accent 3" w:uiPriority="62"/>
+    <w:lsdException w:name="Medium Shading 1 Accent 3" w:uiPriority="63"/>
+    <w:lsdException w:name="Medium Shading 2 Accent 3" w:uiPriority="64"/>
+    <w:lsdException w:name="Medium List 1 Accent 3" w:uiPriority="65"/>
+    <w:lsdException w:name="Medium List 2 Accent 3" w:uiPriority="66"/>
+    <w:lsdException w:name="Medium Grid 1 Accent 3" w:uiPriority="67"/>
+    <w:lsdException w:name="Medium Grid 2 Accent 3" w:uiPriority="68"/>
+    <w:lsdException w:name="Medium Grid 3 Accent 3" w:uiPriority="69"/>
+    <w:lsdException w:name="Dark List Accent 3" w:uiPriority="70"/>
+    <w:lsdException w:name="Colorful Shading Accent 3" w:uiPriority="71"/>
+    <w:lsdException w:name="Colorful List Accent 3" w:uiPriority="72"/>
+    <w:lsdException w:name="Colorful Grid Accent 3" w:uiPriority="73"/>
+    <w:lsdException w:name="Light Shading Accent 4" w:uiPriority="60"/>
+    <w:lsdException w:name="Light List Accent 4" w:uiPriority="61"/>
+    <w:lsdException w:name="Light Grid Accent 4" w:uiPriority="62"/>
+    <w:lsdException w:name="Medium Shading 1 Accent 4" w:uiPriority="63"/>
+    <w:lsdException w:name="Medium Shading 2 Accent 4" w:uiPriority="64"/>
+    <w:lsdException w:name="Medium List 1 Accent 4" w:uiPriority="65"/>
+    <w:lsdException w:name="Medium List 2 Accent 4" w:uiPriority="66"/>
+    <w:lsdException w:name="Medium Grid 1 Accent 4" w:uiPriority="67"/>
+    <w:lsdException w:name="Medium Grid 2 Accent 4" w:uiPriority="68"/>
+    <w:lsdException w:name="Medium Grid 3 Accent 4" w:uiPriority="69"/>
+    <w:lsdException w:name="Dark List Accent 4" w:uiPriority="70"/>
+    <w:lsdException w:name="Colorful Shading Accent 4" w:uiPriority="71"/>
+    <w:lsdException w:name="Colorful List Accent 4" w:uiPriority="72"/>
+    <w:lsdException w:name="Colorful Grid Accent 4" w:uiPriority="73"/>
+    <w:lsdException w:name="Light Shading Accent 5" w:uiPriority="60"/>
+    <w:lsdException w:name="Light List Accent 5" w:uiPriority="61"/>
+    <w:lsdException w:name="Light Grid Accent 5" w:uiPriority="62"/>
+    <w:lsdException w:name="Medium Shading 1 Accent 5" w:uiPriority="63"/>
+    <w:lsdException w:name="Medium Shading 2 Accent 5" w:uiPriority="64"/>
+    <w:lsdException w:name="Medium List 1 Accent 5" w:uiPriority="65"/>
+    <w:lsdException w:name="Medium List 2 Accent 5" w:uiPriority="66"/>
+    <w:lsdException w:name="Medium Grid 1 Accent 5" w:uiPriority="67"/>
+    <w:lsdException w:name="Medium Grid 2 Accent 5" w:uiPriority="68"/>
+    <w:lsdException w:name="Medium Grid 3 Accent 5" w:uiPriority="69"/>
+    <w:lsdException w:name="Dark List Accent 5" w:uiPriority="70"/>
+    <w:lsdException w:name="Colorful Shading Accent 5" w:uiPriority="71"/>
+    <w:lsdException w:name="Colorful List Accent 5" w:uiPriority="72"/>
+    <w:lsdException w:name="Colorful Grid Accent 5" w:uiPriority="73"/>
+    <w:lsdException w:name="Light Shading Accent 6" w:uiPriority="60"/>
+    <w:lsdException w:name="Light List Accent 6" w:uiPriority="61"/>
+    <w:lsdException w:name="Light Grid Accent 6" w:uiPriority="62"/>
+    <w:lsdException w:name="Medium Shading 1 Accent 6" w:uiPriority="63"/>
+    <w:lsdException w:name="Medium Shading 2 Accent 6" w:uiPriority="64"/>
+    <w:lsdException w:name="Medium List 1 Accent 6" w:uiPriority="65"/>
+    <w:lsdException w:name="Medium List 2 Accent 6" w:uiPriority="66"/>
+    <w:lsdException w:name="Medium Grid 1 Accent 6" w:uiPriority="67"/>
+    <w:lsdException w:name="Medium Grid 2 Accent 6" w:uiPriority="68"/>
+    <w:lsdException w:name="Medium Grid 3 Accent 6" w:uiPriority="69"/>
+    <w:lsdException w:name="Dark List Accent 6" w:uiPriority="70"/>
+    <w:lsdException w:name="Colorful Shading Accent 6" w:uiPriority="71"/>
+    <w:lsdException w:name="Colorful List Accent 6" w:uiPriority="72"/>
+    <w:lsdException w:name="Colorful Grid Accent 6" w:uiPriority="73"/>
+    <w:lsdException w:name="Subtle Emphasis" w:uiPriority="19" w:qFormat="1"/>
+    <w:lsdException w:name="Intense Emphasis" w:uiPriority="21" w:qFormat="1"/>
+    <w:lsdException w:name="Subtle Reference" w:uiPriority="31" w:qFormat="1"/>
+    <w:lsdException w:name="Intense Reference" w:uiPriority="32" w:qFormat="1"/>
+    <w:lsdException w:name="Book Title" w:uiPriority="33" w:qFormat="1"/>
+    <w:lsdException w:name="Bibliography" w:semiHidden="1" w:uiPriority="37" w:unhideWhenUsed="1"/>
+    <w:lsdException w:name="TOC Heading" w:semiHidden="1" w:uiPriority="39" w:unhideWhenUsed="1" w:qFormat="1"/>
+    <w:lsdException w:name="Plain Table 1" w:uiPriority="41"/>
+    <w:lsdException w:name="Plain Table 2" w:uiPriority="42"/>
+    <w:lsdException w:name="Plain Table 3" w:uiPriority="43"/>
+    <w:lsdException w:name="Plain Table 4" w:uiPriority="44"/>
+    <w:lsdException w:name="Plain Table 5" w:uiPriority="45"/>
+    <w:lsdException w:name="Grid Table Light" w:uiPriority="40"/>
+    <w:lsdException w:name="Grid Table 1 Light" w:uiPriority="46"/>
+    <w:lsdException w:name="Grid Table 2" w:uiPriority="47"/>
+    <w:lsdException w:name="Grid Table 3" w:uiPriority="48"/>
+    <w:lsdException w:name="Grid Table 4" w:uiPriority="49"/>
+    <w:lsdException w:name="Grid Table 5 Dark" w:uiPriority="50"/>
+    <w:lsdException w:name="Grid Table 6 Colorful" w:uiPriority="51"/>
+    <w:lsdException w:name="Grid Table 7 Colorful" w:uiPriority="52"/>
+    <w:lsdException w:name="Grid Table 1 Light Accent 1" w:uiPriority="46"/>
+    <w:lsdException w:name="Grid Table 2 Accent 1" w:uiPriority="47"/>
+    <w:lsdException w:name="Grid Table 3 Accent 1" w:uiPriority="48"/>
+    <w:lsdException w:name="Grid Table 4 Accent 1" w:uiPriority="49"/>
+    <w:lsdException w:name="Grid Table 5 Dark Accent 1" w:uiPriority="50"/>
+    <w:lsdException w:name="Grid Table 6 Colorful Accent 1" w:uiPriority="51"/>
+    <w:lsdException w:name="Grid Table 7 Colorful Accent 1" w:uiPriority="52"/>
+    <w:lsdException w:name="Grid Table 1 Light Accent 2" w:uiPriority="46"/>
+    <w:lsdException w:name="Grid Table 2 Accent 2" w:uiPriority="47"/>
+    <w:lsdException w:name="Grid Table 3 Accent 2" w:uiPriority="48"/>
+    <w:lsdException w:name="Grid Table 4 Accent 2" w:uiPriority="49"/>
+    <w:lsdException w:name="Grid Table 5 Dark Accent 2" w:uiPriority="50"/>
+    <w:lsdException w:name="Grid Table 6 Colorful Accent 2" w:uiPriority="51"/>
+    <w:lsdException w:name="Grid Table 7 Colorful Accent 2" w:uiPriority="52"/>
+    <w:lsdException w:name="Grid Table 1 Light Accent 3" w:uiPriority="46"/>
+    <w:lsdException w:name="Grid Table 2 Accent 3" w:uiPriority="47"/>
+    <w:lsdException w:name="Grid Table 3 Accent 3" w:uiPriority="48"/>
+    <w:lsdException w:name="Grid Table 4 Accent 3" w:uiPriority="49"/>
+    <w:lsdException w:name="Grid Table 5 Dark Accent 3" w:uiPriority="50"/>
+    <w:lsdException w:name="Grid Table 6 Colorful Accent 3" w:uiPriority="51"/>
+    <w:lsdException w:name="Grid Table 7 Colorful Accent 3" w:uiPriority="52"/>
+    <w:lsdException w:name="Grid Table 1 Light Accent 4" w:uiPriority="46"/>
+    <w:lsdException w:name="Grid Table 2 Accent 4" w:uiPriority="47"/>
+    <w:lsdException w:name="Grid Table 3 Accent 4" w:uiPriority="48"/>
+    <w:lsdException w:name="Grid Table 4 Accent 4" w:uiPriority="49"/>
+    <w:lsdException w:name="Grid Table 5 Dark Accent 4" w:uiPriority="50"/>
+    <w:lsdException w:name="Grid Table 6 Colorful Accent 4" w:uiPriority="51"/>
+    <w:lsdException w:name="Grid Table 7 Colorful Accent 4" w:uiPriority="52"/>
+    <w:lsdException w:name="Grid Table 1 Light Accent 5" w:uiPriority="46"/>
+    <w:lsdException w:name="Grid Table 2 Accent 5" w:uiPriority="47"/>
+    <w:lsdException w:name="Grid Table 3 Accent 5" w:uiPriority="48"/>
+    <w:lsdException w:name="Grid Table 4 Accent 5" w:uiPriority="49"/>
+    <w:lsdException w:name="Grid Table 5 Dark Accent 5" w:uiPriority="50"/>
+    <w:lsdException w:name="Grid Table 6 Colorful Accent 5" w:uiPriority="51"/>
+    <w:lsdException w:name="Grid Table 7 Colorful Accent 5" w:uiPriority="52"/>
+    <w:lsdException w:name="Grid Table 1 Light Accent 6" w:uiPriority="46"/>
+    <w:lsdException w:name="Grid Table 2 Accent 6" w:uiPriority="47"/>
+    <w:lsdException w:name="Grid Table 3 Accent 6" w:uiPriority="48"/>
+    <w:lsdException w:name="Grid Table 4 Accent 6" w:uiPriority="49"/>
+    <w:lsdException w:name="Grid Table 5 Dark Accent 6" w:uiPriority="50"/>
+    <w:lsdException w:name="Grid Table 6 Colorful Accent 6" w:uiPriority="51"/>
+    <w:lsdException w:name="Grid Table 7 Colorful Accent 6" w:uiPriority="52"/>
+    <w:lsdException w:name="List Table 1 Light" w:uiPriority="46"/>
+    <w:lsdException w:name="List Table 2" w:uiPriority="47"/>
+    <w:lsdException w:name="List Table 3" w:uiPriority="48"/>
+    <w:lsdException w:name="List Table 4" w:uiPriority="49"/>
+    <w:lsdException w:name="List Table 5 Dark" w:uiPriority="50"/>
+    <w:lsdException w:name="List Table 6 Colorful" w:uiPriority="51"/>
+    <w:lsdException w:name="List Table 7 Colorful" w:uiPriority="52"/>
+    <w:lsdException w:name="List Table 1 Light Accent 1" w:uiPriority="46"/>
+    <w:lsdException w:name="List Table 2 Accent 1" w:uiPriority="47"/>
+    <w:lsdException w:name="List Table 3 Accent 1" w:uiPriority="48"/>
+    <w:lsdException w:name="List Table 4 Accent 1" w:uiPriority="49"/>
+    <w:lsdException w:name="List Table 5 Dark Accent 1" w:uiPriority="50"/>
+    <w:lsdException w:name="List Table 6 Colorful Accent 1" w:uiPriority="51"/>
+    <w:lsdException w:name="List Table 7 Colorful Accent 1" w:uiPriority="52"/>
+    <w:lsdException w:name="List Table 1 Light Accent 2" w:uiPriority="46"/>
+    <w:lsdException w:name="List Table 2 Accent 2" w:uiPriority="47"/>
+    <w:lsdException w:name="List Table 3 Accent 2" w:uiPriority="48"/>
+    <w:lsdException w:name="List Table 4 Accent 2" w:uiPriority="49"/>
+    <w:lsdException w:name="List Table 5 Dark Accent 2" w:uiPriority="50"/>
+    <w:lsdException w:name="List Table 6 Colorful Accent 2" w:uiPriority="51"/>
+    <w:lsdException w:name="List Table 7 Colorful Accent 2" w:uiPriority="52"/>
+    <w:lsdException w:name="List Table 1 Light Accent 3" w:uiPriority="46"/>
+    <w:lsdException w:name="List Table 2 Accent 3" w:uiPriority="47"/>
+    <w:lsdException w:name="List Table 3 Accent 3" w:uiPriority="48"/>
+    <w:lsdException w:name="List Table 4 Accent 3" w:uiPriority="49"/>
+    <w:lsdException w:name="List Table 5 Dark Accent 3" w:uiPriority="50"/>
+    <w:lsdException w:name="List Table 6 Colorful Accent 3" w:uiPriority="51"/>
+    <w:lsdException w:name="List Table 7 Colorful Accent 3" w:uiPriority="52"/>
+    <w:lsdException w:name="List Table 1 Light Accent 4" w:uiPriority="46"/>
+    <w:lsdException w:name="List Table 2 Accent 4" w:uiPriority="47"/>
+    <w:lsdException w:name="List Table 3 Accent 4" w:uiPriority="48"/>
+    <w:lsdException w:name="List Table 4 Accent 4" w:uiPriority="49"/>
+    <w:lsdException w:name="List Table 5 Dark Accent 4" w:uiPriority="50"/>
+    <w:lsdException w:name="List Table 6 Colorful Accent 4" w:uiPriority="51"/>
+    <w:lsdException w:name="List Table 7 Colorful Accent 4" w:uiPriority="52"/>
+    <w:lsdException w:name="List Table 1 Light Accent 5" w:uiPriority="46"/>
+    <w:lsdException w:name="List Table 2 Accent 5" w:uiPriority="47"/>
+    <w:lsdException w:name="List Table 3 Accent 5" w:uiPriority="48"/>
+    <w:lsdException w:name="List Table 4 Accent 5" w:uiPriority="49"/>
+    <w:lsdException w:name="List Table 5 Dark Accent 5" w:uiPriority="50"/>
+    <w:lsdException w:name="List Table 6 Colorful Accent 5" w:uiPriority="51"/>
+    <w:lsdException w:name="List Table 7 Colorful Accent 5" w:uiPriority="52"/>
+    <w:lsdException w:name="List Table 1 Light Accent 6" w:uiPriority="46"/>
+    <w:lsdException w:name="List Table 2 Accent 6" w:uiPriority="47"/>
+    <w:lsdException w:name="List Table 3 Accent 6" w:uiPriority="48"/>
+    <w:lsdException w:name="List Table 4 Accent 6" w:uiPriority="49"/>
+    <w:lsdException w:name="List Table 5 Dark Accent 6" w:uiPriority="50"/>
+    <w:lsdException w:name="List Table 6 Colorful Accent 6" w:uiPriority="51"/>
+    <w:lsdException w:name="List Table 7 Colorful Accent 6" w:uiPriority="52"/>
   </w:latentStyles>
   <w:style w:type="paragraph" w:default="1" w:styleId="Normal">
     <w:name w:val="Normal"/>
@@ -1748,7 +2064,6 @@
     <w:uiPriority w:val="99"/>
     <w:semiHidden/>
     <w:unhideWhenUsed/>
-    <w:qFormat/>
     <w:tblPr>
       <w:tblInd w:w="0" w:type="dxa"/>
       <w:tblCellMar>
@@ -2122,6 +2437,8 @@
     <w:rPr>
       <w:b/>
       <w:bCs/>
+      <w:sz w:val="20"/>
+      <w:szCs w:val="20"/>
     </w:rPr>
   </w:style>
   <w:style w:type="character" w:styleId="Strong">
@@ -2688,7 +3005,7 @@
 </file>
 
 <file path=customXml/itemProps1.xml><?xml version="1.0" encoding="utf-8"?>
-<ds:datastoreItem xmlns:ds="http://schemas.openxmlformats.org/officeDocument/2006/customXml" ds:itemID="{A63B5502-A3E0-4A65-9799-703E6FCB0175}">
+<ds:datastoreItem xmlns:ds="http://schemas.openxmlformats.org/officeDocument/2006/customXml" ds:itemID="{3FE5DEE0-19EB-4F84-8257-2C3A14C7C93E}">
   <ds:schemaRefs>
     <ds:schemaRef ds:uri="http://schemas.openxmlformats.org/officeDocument/2006/bibliography"/>
   </ds:schemaRefs>

</xml_diff>